<commit_message>
Added Lab 3: Space Invaders
</commit_message>
<xml_diff>
--- a/C_Sharp_Projects/Chapter 16-MVVM/StarryNight/StarryNight/Things to fix in Starry Night.docx
+++ b/C_Sharp_Projects/Chapter 16-MVVM/StarryNight/StarryNight/Things to fix in Starry Night.docx
@@ -6,8 +6,6 @@
       <w:r>
         <w:t>Things to fix in Starry Night</w:t>
       </w:r>
-      <w:bookmarkStart w:id="0" w:name="_GoBack"/>
-      <w:bookmarkEnd w:id="0"/>
     </w:p>
     <w:p>
       <w:pPr>
@@ -34,8 +32,14 @@
           <w:ilvl w:val="0"/>
           <w:numId w:val="1"/>
         </w:numPr>
+        <w:rPr>
+          <w:strike/>
+        </w:rPr>
       </w:pPr>
       <w:r>
+        <w:rPr>
+          <w:strike/>
+        </w:rPr>
         <w:t>Investigate overlap method as it doesn't appear to be working correctly (stars overlap sometimes)</w:t>
       </w:r>
     </w:p>
@@ -46,8 +50,14 @@
           <w:ilvl w:val="0"/>
           <w:numId w:val="1"/>
         </w:numPr>
+        <w:rPr>
+          <w:strike/>
+        </w:rPr>
       </w:pPr>
       <w:r>
+        <w:rPr>
+          <w:strike/>
+        </w:rPr>
         <w:t>Address all TODO comments</w:t>
       </w:r>
     </w:p>
@@ -58,10 +68,18 @@
           <w:ilvl w:val="0"/>
           <w:numId w:val="1"/>
         </w:numPr>
+        <w:rPr>
+          <w:strike/>
+        </w:rPr>
       </w:pPr>
       <w:r>
+        <w:rPr>
+          <w:strike/>
+        </w:rPr>
         <w:t>Make sure bees and stars cannot go out of the display</w:t>
       </w:r>
+      <w:bookmarkStart w:id="0" w:name="_GoBack"/>
+      <w:bookmarkEnd w:id="0"/>
     </w:p>
     <w:sectPr>
       <w:pgSz w:w="12240" w:h="15840"/>
@@ -91,7 +109,7 @@
         <w:rFonts w:ascii="Symbol" w:hAnsi="Symbol" w:hint="default"/>
       </w:rPr>
     </w:lvl>
-    <w:lvl w:ilvl="1" w:tplc="10090003" w:tentative="1">
+    <w:lvl w:ilvl="1" w:tplc="10090003">
       <w:start w:val="1"/>
       <w:numFmt w:val="bullet"/>
       <w:lvlText w:val="o"/>
@@ -409,6 +427,7 @@
     <w:lsdException w:name="HTML Sample" w:semiHidden="1" w:unhideWhenUsed="1"/>
     <w:lsdException w:name="HTML Typewriter" w:semiHidden="1" w:unhideWhenUsed="1"/>
     <w:lsdException w:name="HTML Variable" w:semiHidden="1" w:unhideWhenUsed="1"/>
+    <w:lsdException w:name="Normal Table" w:semiHidden="1" w:unhideWhenUsed="1"/>
     <w:lsdException w:name="annotation subject" w:semiHidden="1" w:unhideWhenUsed="1"/>
     <w:lsdException w:name="No List" w:semiHidden="1" w:unhideWhenUsed="1"/>
     <w:lsdException w:name="Outline List 1" w:semiHidden="1" w:unhideWhenUsed="1"/>
@@ -451,8 +470,11 @@
     <w:lsdException w:name="Table Contemporary" w:semiHidden="1" w:unhideWhenUsed="1"/>
     <w:lsdException w:name="Table Elegant" w:semiHidden="1" w:unhideWhenUsed="1"/>
     <w:lsdException w:name="Table Professional" w:semiHidden="1" w:unhideWhenUsed="1"/>
+    <w:lsdException w:name="Table Subtle 1" w:semiHidden="1" w:unhideWhenUsed="1"/>
     <w:lsdException w:name="Table Subtle 2" w:semiHidden="1" w:unhideWhenUsed="1"/>
     <w:lsdException w:name="Table Web 1" w:semiHidden="1" w:unhideWhenUsed="1"/>
+    <w:lsdException w:name="Table Web 2" w:semiHidden="1" w:unhideWhenUsed="1"/>
+    <w:lsdException w:name="Table Web 3" w:semiHidden="1" w:unhideWhenUsed="1"/>
     <w:lsdException w:name="Balloon Text" w:semiHidden="1" w:unhideWhenUsed="1"/>
     <w:lsdException w:name="Table Grid" w:uiPriority="39"/>
     <w:lsdException w:name="Table Theme" w:semiHidden="1" w:unhideWhenUsed="1"/>

</xml_diff>